<commit_message>
updated the title of the paper.
</commit_message>
<xml_diff>
--- a/Year 2020-2023 COVID-19 Analysis.docx
+++ b/Year 2020-2023 COVID-19 Analysis.docx
@@ -26,36 +26,20 @@
     <w:p>
       <w:pPr>
         <w:spacing w:line="480" w:lineRule="auto"/>
-        <w:rPr>
-          <w:b/>
-          <w:bCs/>
-        </w:rPr>
-      </w:pPr>
-    </w:p>
-    <w:p>
-      <w:pPr>
-        <w:spacing w:line="480" w:lineRule="auto"/>
-      </w:pPr>
-      <w:r>
-        <w:rPr>
-          <w:b/>
-          <w:bCs/>
-        </w:rPr>
-        <w:t xml:space="preserve">Title: Interpreting U.S. Stock Market Volatility During the 2020-23 Pandemic </w:t>
-      </w:r>
-      <w:r>
-        <w:rPr>
-          <w:b/>
-          <w:bCs/>
-        </w:rPr>
-        <w:t>By Using Investment Management Course Material and</w:t>
-      </w:r>
-      <w:r>
-        <w:rPr>
-          <w:b/>
-          <w:bCs/>
-        </w:rPr>
-        <w:t xml:space="preserve"> Core Investment Principles</w:t>
+      </w:pPr>
+      <w:r>
+        <w:rPr>
+          <w:b/>
+          <w:bCs/>
+        </w:rPr>
+        <w:t xml:space="preserve">Title: </w:t>
+      </w:r>
+      <w:r>
+        <w:rPr>
+          <w:b/>
+          <w:bCs/>
+        </w:rPr>
+        <w:t>How do the course materials relate to the US stock market volatility during the 2020-23 Pandemic?</w:t>
       </w:r>
     </w:p>
     <w:p>
@@ -186,15 +170,15 @@
           <w:b/>
           <w:bCs/>
         </w:rPr>
+        <w:t>Topic 1: Stocks are particularly risky when the investment horizon is short</w:t>
+      </w:r>
+    </w:p>
+    <w:p>
+      <w:pPr>
+        <w:spacing w:line="480" w:lineRule="auto"/>
+      </w:pPr>
+      <w:r>
         <w:lastRenderedPageBreak/>
-        <w:t>Topic 1: Stocks are particularly risky when the investment horizon is short</w:t>
-      </w:r>
-    </w:p>
-    <w:p>
-      <w:pPr>
-        <w:spacing w:line="480" w:lineRule="auto"/>
-      </w:pPr>
-      <w:r>
         <w:t xml:space="preserve">One of the clearest lessons </w:t>
       </w:r>
       <w:r>
@@ -317,15 +301,7 @@
         <w:t>illustrate</w:t>
       </w:r>
       <w:r>
-        <w:t xml:space="preserve"> this by comparing a model-based Value-at-Risk (</w:t>
-      </w:r>
-      <w:proofErr w:type="spellStart"/>
-      <w:r>
-        <w:t>VaR</w:t>
-      </w:r>
-      <w:proofErr w:type="spellEnd"/>
-      <w:r>
-        <w:t xml:space="preserve">) of $6,990 with </w:t>
+        <w:t xml:space="preserve"> this by comparing a model-based Value-at-Risk (VaR) of $6,990 with </w:t>
       </w:r>
       <w:r>
         <w:t>an</w:t>
@@ -357,15 +333,7 @@
         <w:t xml:space="preserve">, </w:t>
       </w:r>
       <w:r>
-        <w:t xml:space="preserve">not every 7 or so. The pandemic saw several of these outsized moves packed into just a few weeks. These tail events matter because they’re where many investors panic or are forced to sell. Tools like Conditional </w:t>
-      </w:r>
-      <w:proofErr w:type="spellStart"/>
-      <w:r>
-        <w:t>VaR</w:t>
-      </w:r>
-      <w:proofErr w:type="spellEnd"/>
-      <w:r>
-        <w:t xml:space="preserve"> or stress testing provide more realistic scenarios and highlight why it’s crucial not to rely solely on elegant mathematical assumptions.</w:t>
+        <w:t>not every 7 or so. The pandemic saw several of these outsized moves packed into just a few weeks. These tail events matter because they’re where many investors panic or are forced to sell. Tools like Conditional VaR or stress testing provide more realistic scenarios and highlight why it’s crucial not to rely solely on elegant mathematical assumptions.</w:t>
       </w:r>
     </w:p>
     <w:p>
@@ -503,7 +471,10 @@
         <w:spacing w:line="480" w:lineRule="auto"/>
       </w:pPr>
       <w:r>
-        <w:t xml:space="preserve">In hindsight, the lesson isn't that diversification fails, but that its limits need to be acknowledged. In times of extreme stress, only the most liquid and risk-free assets (like T-bills) maintain their defensive qualities. This reinforces the idea that true risk management </w:t>
+        <w:t>In hindsight, the lesson isn't that diversification fails, but that its limits need to be acknowledged. In times of extreme stress, only the most liquid and risk-free assets (like T-bills) maintain their defensive qualities. This reinforces the idea that true risk management</w:t>
+      </w:r>
+      <w:r>
+        <w:t xml:space="preserve"> </w:t>
       </w:r>
       <w:r>
         <w:lastRenderedPageBreak/>
@@ -1306,6 +1277,7 @@
   <w:style w:type="character" w:default="1" w:styleId="DefaultParagraphFont">
     <w:name w:val="Default Paragraph Font"/>
     <w:uiPriority w:val="1"/>
+    <w:semiHidden/>
     <w:unhideWhenUsed/>
   </w:style>
   <w:style w:type="table" w:default="1" w:styleId="TableNormal">

</xml_diff>